<commit_message>
Replace more educational programs files
</commit_message>
<xml_diff>
--- a/files/education/program_reprise.docx
+++ b/files/education/program_reprise.docx
@@ -11646,6 +11646,258 @@
           </w:p>
         </w:tc>
       </w:tr>
+      <w:tr>
+        <w:trPr>
+          <w:cantSplit/>
+          <w:trHeight w:val="1134"/>
+        </w:trPr>
+        <w:tc>
+          <w:tcPr>
+            <w:tcW w:w="675" w:type="dxa"/>
+          </w:tcPr>
+          <w:p/>
+        </w:tc>
+        <w:tc>
+          <w:tcPr>
+            <w:tcW w:w="1026" w:type="dxa"/>
+            <w:textDirection w:val="btLr"/>
+          </w:tcPr>
+          <w:p>
+            <w:pPr>
+              <w:ind w:left="113" w:right="113"/>
+              <w:rPr>
+                <w:rStyle w:val="ae"/>
+                <w:i w:val="0"/>
+                <w:iCs w:val="0"/>
+              </w:rPr>
+            </w:pPr>
+            <w:r>
+              <w:rPr>
+                <w:rStyle w:val="ae"/>
+                <w:i w:val="0"/>
+                <w:iCs w:val="0"/>
+              </w:rPr>
+              <w:t>Июль</w:t>
+            </w:r>
+          </w:p>
+        </w:tc>
+        <w:tc>
+          <w:tcPr>
+            <w:tcW w:w="1276" w:type="dxa"/>
+            <w:textDirection w:val="btLr"/>
+          </w:tcPr>
+          <w:p>
+            <w:pPr>
+              <w:ind w:left="113" w:right="113"/>
+              <w:rPr>
+                <w:rStyle w:val="ae"/>
+                <w:i w:val="0"/>
+                <w:iCs w:val="0"/>
+              </w:rPr>
+            </w:pPr>
+            <w:r>
+              <w:rPr>
+                <w:rStyle w:val="ae"/>
+                <w:i w:val="0"/>
+                <w:iCs w:val="0"/>
+              </w:rPr>
+              <w:t>Самоподготовка</w:t>
+            </w:r>
+          </w:p>
+        </w:tc>
+        <w:tc>
+          <w:tcPr>
+            <w:tcW w:w="851" w:type="dxa"/>
+          </w:tcPr>
+          <w:p>
+            <w:pPr>
+              <w:rPr>
+                <w:rStyle w:val="ae"/>
+                <w:i w:val="0"/>
+                <w:iCs w:val="0"/>
+              </w:rPr>
+            </w:pPr>
+            <w:r>
+              <w:rPr>
+                <w:rStyle w:val="ae"/>
+                <w:i w:val="0"/>
+                <w:iCs w:val="0"/>
+              </w:rPr>
+              <w:t>2</w:t>
+            </w:r>
+          </w:p>
+        </w:tc>
+        <w:tc>
+          <w:tcPr>
+            <w:tcW w:w="3827" w:type="dxa"/>
+          </w:tcPr>
+          <w:p>
+            <w:pPr>
+              <w:rPr>
+                <w:rStyle w:val="ae"/>
+                <w:b/>
+                <w:bCs/>
+              </w:rPr>
+            </w:pPr>
+          </w:p>
+        </w:tc>
+        <w:tc>
+          <w:tcPr>
+            <w:tcW w:w="1134" w:type="dxa"/>
+            <w:textDirection w:val="btLr"/>
+          </w:tcPr>
+          <w:p>
+            <w:pPr>
+              <w:ind w:left="113" w:right="113"/>
+              <w:rPr>
+                <w:rStyle w:val="ae"/>
+                <w:i w:val="0"/>
+                <w:iCs w:val="0"/>
+              </w:rPr>
+            </w:pPr>
+          </w:p>
+        </w:tc>
+        <w:tc>
+          <w:tcPr>
+            <w:tcW w:w="1831" w:type="dxa"/>
+          </w:tcPr>
+          <w:p>
+            <w:pPr>
+              <w:rPr>
+                <w:rStyle w:val="ae"/>
+                <w:i w:val="0"/>
+                <w:iCs w:val="0"/>
+              </w:rPr>
+            </w:pPr>
+          </w:p>
+        </w:tc>
+      </w:tr>
+      <w:tr>
+        <w:trPr>
+          <w:cantSplit/>
+          <w:trHeight w:val="1134"/>
+        </w:trPr>
+        <w:tc>
+          <w:tcPr>
+            <w:tcW w:w="675" w:type="dxa"/>
+          </w:tcPr>
+          <w:p/>
+        </w:tc>
+        <w:tc>
+          <w:tcPr>
+            <w:tcW w:w="1026" w:type="dxa"/>
+            <w:textDirection w:val="btLr"/>
+          </w:tcPr>
+          <w:p>
+            <w:pPr>
+              <w:ind w:left="113" w:right="113"/>
+              <w:rPr>
+                <w:rStyle w:val="ae"/>
+                <w:i w:val="0"/>
+                <w:iCs w:val="0"/>
+              </w:rPr>
+            </w:pPr>
+            <w:r>
+              <w:rPr>
+                <w:rStyle w:val="ae"/>
+                <w:i w:val="0"/>
+                <w:iCs w:val="0"/>
+              </w:rPr>
+              <w:t>Август</w:t>
+            </w:r>
+          </w:p>
+        </w:tc>
+        <w:tc>
+          <w:tcPr>
+            <w:tcW w:w="1276" w:type="dxa"/>
+            <w:textDirection w:val="btLr"/>
+          </w:tcPr>
+          <w:p>
+            <w:pPr>
+              <w:ind w:left="113" w:right="113"/>
+              <w:rPr>
+                <w:rStyle w:val="ae"/>
+                <w:i w:val="0"/>
+                <w:iCs w:val="0"/>
+              </w:rPr>
+            </w:pPr>
+            <w:r>
+              <w:rPr>
+                <w:rStyle w:val="ae"/>
+                <w:i w:val="0"/>
+                <w:iCs w:val="0"/>
+              </w:rPr>
+              <w:t>Самоподготовка</w:t>
+            </w:r>
+          </w:p>
+        </w:tc>
+        <w:tc>
+          <w:tcPr>
+            <w:tcW w:w="851" w:type="dxa"/>
+          </w:tcPr>
+          <w:p>
+            <w:pPr>
+              <w:rPr>
+                <w:rStyle w:val="ae"/>
+                <w:i w:val="0"/>
+                <w:iCs w:val="0"/>
+              </w:rPr>
+            </w:pPr>
+            <w:r>
+              <w:rPr>
+                <w:rStyle w:val="ae"/>
+                <w:i w:val="0"/>
+                <w:iCs w:val="0"/>
+              </w:rPr>
+              <w:t>2</w:t>
+            </w:r>
+          </w:p>
+        </w:tc>
+        <w:tc>
+          <w:tcPr>
+            <w:tcW w:w="3827" w:type="dxa"/>
+          </w:tcPr>
+          <w:p>
+            <w:pPr>
+              <w:rPr>
+                <w:rStyle w:val="ae"/>
+                <w:b/>
+                <w:bCs/>
+              </w:rPr>
+            </w:pPr>
+          </w:p>
+        </w:tc>
+        <w:tc>
+          <w:tcPr>
+            <w:tcW w:w="1134" w:type="dxa"/>
+            <w:textDirection w:val="btLr"/>
+          </w:tcPr>
+          <w:p>
+            <w:pPr>
+              <w:ind w:left="113" w:right="113"/>
+              <w:rPr>
+                <w:rStyle w:val="ae"/>
+                <w:i w:val="0"/>
+                <w:iCs w:val="0"/>
+              </w:rPr>
+            </w:pPr>
+          </w:p>
+        </w:tc>
+        <w:tc>
+          <w:tcPr>
+            <w:tcW w:w="1831" w:type="dxa"/>
+          </w:tcPr>
+          <w:p>
+            <w:pPr>
+              <w:rPr>
+                <w:rStyle w:val="ae"/>
+                <w:i w:val="0"/>
+                <w:iCs w:val="0"/>
+              </w:rPr>
+            </w:pPr>
+          </w:p>
+        </w:tc>
+      </w:tr>
     </w:tbl>
     <w:p/>
     <w:p>
@@ -11703,7 +11955,6 @@
           <w:sz w:val="28"/>
           <w:szCs w:val="28"/>
         </w:rPr>
-        <w:lastRenderedPageBreak/>
         <w:t>3.3.</w:t>
       </w:r>
       <w:r>
@@ -12073,14 +12324,14 @@
 
 <file path=word/endnotes.xml><?xml version="1.0" encoding="utf-8"?>
 <w:endnotes xmlns:ve="http://schemas.openxmlformats.org/markup-compatibility/2006" xmlns:o="urn:schemas-microsoft-com:office:office" xmlns:r="http://schemas.openxmlformats.org/officeDocument/2006/relationships" xmlns:m="http://schemas.openxmlformats.org/officeDocument/2006/math" xmlns:v="urn:schemas-microsoft-com:vml" xmlns:wp="http://schemas.openxmlformats.org/drawingml/2006/wordprocessingDrawing" xmlns:w10="urn:schemas-microsoft-com:office:word" xmlns:w="http://schemas.openxmlformats.org/wordprocessingml/2006/main" xmlns:wne="http://schemas.microsoft.com/office/word/2006/wordml">
-  <w:endnote w:type="separator" w:id="-1">
+  <w:endnote w:type="separator" w:id="0">
     <w:p>
       <w:r>
         <w:separator/>
       </w:r>
     </w:p>
   </w:endnote>
-  <w:endnote w:type="continuationSeparator" w:id="0">
+  <w:endnote w:type="continuationSeparator" w:id="1">
     <w:p>
       <w:r>
         <w:continuationSeparator/>
@@ -12123,7 +12374,7 @@
         <w:rStyle w:val="a6"/>
         <w:noProof/>
       </w:rPr>
-      <w:t>8</w:t>
+      <w:t>21</w:t>
     </w:r>
     <w:r>
       <w:rPr>
@@ -12143,14 +12394,14 @@
 
 <file path=word/footnotes.xml><?xml version="1.0" encoding="utf-8"?>
 <w:footnotes xmlns:ve="http://schemas.openxmlformats.org/markup-compatibility/2006" xmlns:o="urn:schemas-microsoft-com:office:office" xmlns:r="http://schemas.openxmlformats.org/officeDocument/2006/relationships" xmlns:m="http://schemas.openxmlformats.org/officeDocument/2006/math" xmlns:v="urn:schemas-microsoft-com:vml" xmlns:wp="http://schemas.openxmlformats.org/drawingml/2006/wordprocessingDrawing" xmlns:w10="urn:schemas-microsoft-com:office:word" xmlns:w="http://schemas.openxmlformats.org/wordprocessingml/2006/main" xmlns:wne="http://schemas.microsoft.com/office/word/2006/wordml">
-  <w:footnote w:type="separator" w:id="-1">
+  <w:footnote w:type="separator" w:id="0">
     <w:p>
       <w:r>
         <w:separator/>
       </w:r>
     </w:p>
   </w:footnote>
-  <w:footnote w:type="continuationSeparator" w:id="0">
+  <w:footnote w:type="continuationSeparator" w:id="1">
     <w:p>
       <w:r>
         <w:continuationSeparator/>

</xml_diff>